<commit_message>
Add answer for task 6 git update-index --chmod=+x script.sh
</commit_message>
<xml_diff>
--- a/Contol-GIT/Contol-test.docx
+++ b/Contol-GIT/Contol-test.docx
@@ -756,6 +756,11 @@
     </w:p>
     <w:p/>
     <w:p>
+      <w:pPr>
+        <w:rPr>
+          <w:lang w:val="en-US"/>
+        </w:rPr>
+      </w:pPr>
       <w:r>
         <w:t xml:space="preserve">Исправьте ошибку в истории </w:t>
       </w:r>
@@ -765,25 +770,77 @@
       </w:r>
       <w:proofErr w:type="spellEnd"/>
       <w:r>
-        <w:t>. И ошибку в файле.</w:t>
-      </w:r>
-    </w:p>
-    <w:p>
-      <w:proofErr w:type="spellStart"/>
-      <w:r>
+        <w:t>. И</w:t>
+      </w:r>
+      <w:r>
+        <w:rPr>
+          <w:lang w:val="en-US"/>
+        </w:rPr>
+        <w:t xml:space="preserve"> </w:t>
+      </w:r>
+      <w:r>
+        <w:t>ошибку</w:t>
+      </w:r>
+      <w:r>
+        <w:rPr>
+          <w:lang w:val="en-US"/>
+        </w:rPr>
+        <w:t xml:space="preserve"> </w:t>
+      </w:r>
+      <w:r>
+        <w:t>в</w:t>
+      </w:r>
+      <w:r>
+        <w:rPr>
+          <w:lang w:val="en-US"/>
+        </w:rPr>
+        <w:t xml:space="preserve"> </w:t>
+      </w:r>
+      <w:r>
+        <w:t>файле</w:t>
+      </w:r>
+      <w:r>
+        <w:rPr>
+          <w:lang w:val="en-US"/>
+        </w:rPr>
+        <w:t>.</w:t>
+      </w:r>
+    </w:p>
+    <w:p>
+      <w:pPr>
+        <w:rPr>
+          <w:lang w:val="en-US"/>
+        </w:rPr>
+      </w:pPr>
+      <w:proofErr w:type="spellStart"/>
+      <w:proofErr w:type="gramStart"/>
+      <w:r>
+        <w:rPr>
+          <w:lang w:val="en-US"/>
+        </w:rPr>
         <w:t>git</w:t>
       </w:r>
       <w:proofErr w:type="spellEnd"/>
-      <w:r>
-        <w:t xml:space="preserve"> </w:t>
-      </w:r>
-      <w:proofErr w:type="spellStart"/>
-      <w:r>
-        <w:t>rebase</w:t>
-      </w:r>
-      <w:proofErr w:type="spellEnd"/>
-      <w:r>
-        <w:t xml:space="preserve"> -i 57af26ec080af6641d9dcdba4180a3365882901f</w:t>
+      <w:proofErr w:type="gramEnd"/>
+      <w:r>
+        <w:rPr>
+          <w:lang w:val="en-US"/>
+        </w:rPr>
+        <w:t xml:space="preserve"> rebase -</w:t>
+      </w:r>
+      <w:proofErr w:type="spellStart"/>
+      <w:r>
+        <w:rPr>
+          <w:lang w:val="en-US"/>
+        </w:rPr>
+        <w:t>i</w:t>
+      </w:r>
+      <w:proofErr w:type="spellEnd"/>
+      <w:r>
+        <w:rPr>
+          <w:lang w:val="en-US"/>
+        </w:rPr>
+        <w:t xml:space="preserve"> 57af26ec080af6641d9dcdba4180a3365882901f</w:t>
       </w:r>
     </w:p>
     <w:p>
@@ -1363,244 +1420,330 @@
         </w:drawing>
       </w:r>
     </w:p>
-    <w:p>
-      <w:r>
-        <w:t>Task7*</w:t>
-      </w:r>
-    </w:p>
-    <w:p>
-      <w:r>
-        <w:t xml:space="preserve">Вы сделали три </w:t>
-      </w:r>
-      <w:proofErr w:type="spellStart"/>
-      <w:r>
-        <w:t>фичи</w:t>
-      </w:r>
-      <w:proofErr w:type="spellEnd"/>
-      <w:r>
-        <w:t xml:space="preserve"> в трех разных ветках.</w:t>
-      </w:r>
-    </w:p>
-    <w:p>
-      <w:r>
-        <w:t xml:space="preserve">Вы хотите объединить все эти </w:t>
-      </w:r>
-      <w:proofErr w:type="spellStart"/>
-      <w:r>
-        <w:t>фичи</w:t>
-      </w:r>
-      <w:proofErr w:type="spellEnd"/>
-      <w:r>
-        <w:t xml:space="preserve"> в одну ветку.</w:t>
-      </w:r>
-    </w:p>
-    <w:p>
-      <w:r>
-        <w:t xml:space="preserve">Находясь в ветке </w:t>
-      </w:r>
-      <w:proofErr w:type="spellStart"/>
-      <w:r>
-        <w:rPr>
-          <w:lang w:val="en-US"/>
-        </w:rPr>
-        <w:t>Contol</w:t>
-      </w:r>
-      <w:proofErr w:type="spellEnd"/>
-      <w:r>
-        <w:t>-</w:t>
-      </w:r>
-      <w:r>
-        <w:rPr>
-          <w:lang w:val="en-US"/>
-        </w:rPr>
-        <w:t>GIT</w:t>
-      </w:r>
-      <w:r>
-        <w:t xml:space="preserve"> </w:t>
-      </w:r>
-      <w:r>
-        <w:t xml:space="preserve">делаем </w:t>
-      </w:r>
-    </w:p>
-    <w:p>
-      <w:pPr>
-        <w:rPr>
-          <w:lang w:val="en-US"/>
-        </w:rPr>
-      </w:pPr>
-      <w:proofErr w:type="spellStart"/>
-      <w:proofErr w:type="gramStart"/>
-      <w:r>
-        <w:rPr>
-          <w:lang w:val="en-US"/>
-        </w:rPr>
-        <w:t>g</w:t>
-      </w:r>
-      <w:r>
-        <w:rPr>
-          <w:lang w:val="en-US"/>
-        </w:rPr>
-        <w:t>it</w:t>
-      </w:r>
-      <w:proofErr w:type="spellEnd"/>
-      <w:proofErr w:type="gramEnd"/>
-      <w:r>
-        <w:rPr>
-          <w:lang w:val="en-US"/>
-        </w:rPr>
-        <w:t xml:space="preserve"> rebase </w:t>
-      </w:r>
-      <w:r>
-        <w:rPr>
-          <w:lang w:val="en-US"/>
-        </w:rPr>
-        <w:t>change-branch-history</w:t>
-      </w:r>
-    </w:p>
-    <w:p>
-      <w:r>
-        <w:t xml:space="preserve">Затем переключаемся на ветку </w:t>
-      </w:r>
-      <w:proofErr w:type="spellStart"/>
-      <w:r>
-        <w:t>hot-bugfix</w:t>
-      </w:r>
-      <w:proofErr w:type="spellEnd"/>
-      <w:r>
-        <w:t xml:space="preserve"> и делаем </w:t>
-      </w:r>
-    </w:p>
-    <w:p>
-      <w:pPr>
-        <w:rPr>
-          <w:lang w:val="en-US"/>
-        </w:rPr>
-      </w:pPr>
-      <w:proofErr w:type="spellStart"/>
-      <w:proofErr w:type="gramStart"/>
-      <w:r>
-        <w:rPr>
-          <w:lang w:val="en-US"/>
-        </w:rPr>
-        <w:t>git</w:t>
-      </w:r>
-      <w:proofErr w:type="spellEnd"/>
-      <w:proofErr w:type="gramEnd"/>
-      <w:r>
-        <w:rPr>
-          <w:lang w:val="en-US"/>
-        </w:rPr>
-        <w:t xml:space="preserve"> rebase </w:t>
-      </w:r>
-      <w:proofErr w:type="spellStart"/>
-      <w:r>
-        <w:rPr>
-          <w:lang w:val="en-US"/>
-        </w:rPr>
-        <w:t>Contol</w:t>
-      </w:r>
-      <w:proofErr w:type="spellEnd"/>
-      <w:r>
-        <w:t>-</w:t>
-      </w:r>
-      <w:r>
-        <w:rPr>
-          <w:lang w:val="en-US"/>
-        </w:rPr>
-        <w:t>GIT</w:t>
-      </w:r>
-    </w:p>
-    <w:p>
-      <w:r>
-        <w:t xml:space="preserve">Затем переключаемся на ветку </w:t>
-      </w:r>
-      <w:proofErr w:type="spellStart"/>
-      <w:r>
-        <w:rPr>
-          <w:lang w:val="en-US"/>
-        </w:rPr>
-        <w:t>Contol</w:t>
-      </w:r>
-      <w:proofErr w:type="spellEnd"/>
-      <w:r>
-        <w:t>-</w:t>
-      </w:r>
-      <w:proofErr w:type="gramStart"/>
-      <w:r>
-        <w:rPr>
-          <w:lang w:val="en-US"/>
-        </w:rPr>
-        <w:t>GIT</w:t>
-      </w:r>
-      <w:r>
-        <w:t xml:space="preserve"> </w:t>
-      </w:r>
-      <w:r>
-        <w:t xml:space="preserve"> </w:t>
-      </w:r>
-      <w:r>
-        <w:t>и</w:t>
-      </w:r>
-      <w:proofErr w:type="gramEnd"/>
-      <w:r>
-        <w:t xml:space="preserve"> делаем </w:t>
-      </w:r>
-    </w:p>
-    <w:p>
-      <w:proofErr w:type="spellStart"/>
-      <w:proofErr w:type="gramStart"/>
-      <w:r>
-        <w:rPr>
-          <w:lang w:val="en-US"/>
-        </w:rPr>
-        <w:t>git</w:t>
-      </w:r>
-      <w:proofErr w:type="spellEnd"/>
-      <w:proofErr w:type="gramEnd"/>
-      <w:r>
-        <w:rPr>
-          <w:lang w:val="en-US"/>
-        </w:rPr>
-        <w:t xml:space="preserve"> rebase</w:t>
-      </w:r>
-      <w:r>
-        <w:rPr>
-          <w:lang w:val="en-US"/>
-        </w:rPr>
-        <w:t xml:space="preserve"> </w:t>
-      </w:r>
-      <w:proofErr w:type="spellStart"/>
-      <w:r>
-        <w:t>hot-bugfix</w:t>
-      </w:r>
-      <w:proofErr w:type="spellEnd"/>
-    </w:p>
-    <w:p>
-      <w:r>
-        <w:t xml:space="preserve">и теперь в ветке </w:t>
-      </w:r>
-      <w:proofErr w:type="spellStart"/>
-      <w:r>
-        <w:rPr>
-          <w:lang w:val="en-US"/>
-        </w:rPr>
-        <w:t>Contol</w:t>
-      </w:r>
-      <w:proofErr w:type="spellEnd"/>
-      <w:r>
-        <w:t>-</w:t>
-      </w:r>
-      <w:r>
-        <w:rPr>
-          <w:lang w:val="en-US"/>
-        </w:rPr>
-        <w:t>GIT</w:t>
-      </w:r>
-      <w:r>
-        <w:t xml:space="preserve"> все три фичи</w:t>
-      </w:r>
+    <w:p/>
+    <w:p>
+      <w:pPr>
+        <w:rPr>
+          <w:lang w:val="en-US"/>
+        </w:rPr>
+      </w:pPr>
+      <w:r>
+        <w:rPr>
+          <w:lang w:val="en-US"/>
+        </w:rPr>
+        <w:t>UPDATED:</w:t>
+      </w:r>
+    </w:p>
+    <w:p>
+      <w:pPr>
+        <w:tabs>
+          <w:tab w:val="left" w:pos="916"/>
+          <w:tab w:val="left" w:pos="1832"/>
+          <w:tab w:val="left" w:pos="2748"/>
+          <w:tab w:val="left" w:pos="3664"/>
+          <w:tab w:val="left" w:pos="4580"/>
+          <w:tab w:val="left" w:pos="5496"/>
+          <w:tab w:val="left" w:pos="6412"/>
+          <w:tab w:val="left" w:pos="7328"/>
+          <w:tab w:val="left" w:pos="8244"/>
+          <w:tab w:val="left" w:pos="9160"/>
+          <w:tab w:val="left" w:pos="10076"/>
+          <w:tab w:val="left" w:pos="10992"/>
+          <w:tab w:val="left" w:pos="11908"/>
+          <w:tab w:val="left" w:pos="12824"/>
+          <w:tab w:val="left" w:pos="13740"/>
+          <w:tab w:val="left" w:pos="14656"/>
+        </w:tabs>
+        <w:spacing w:after="0" w:line="240" w:lineRule="auto"/>
+        <w:textAlignment w:val="baseline"/>
+        <w:rPr>
+          <w:rFonts w:ascii="Consolas" w:eastAsia="Times New Roman" w:hAnsi="Consolas" w:cs="Courier New"/>
+          <w:sz w:val="20"/>
+          <w:szCs w:val="20"/>
+          <w:lang w:val="en-US" w:eastAsia="ru-RU"/>
+        </w:rPr>
+      </w:pPr>
+      <w:r>
+        <w:rPr>
+          <w:rFonts w:ascii="Consolas" w:eastAsia="Times New Roman" w:hAnsi="Consolas" w:cs="Courier New"/>
+          <w:sz w:val="20"/>
+          <w:szCs w:val="20"/>
+          <w:bdr w:val="none" w:sz="0" w:space="0" w:color="auto" w:frame="1"/>
+          <w:lang w:val="en-US" w:eastAsia="ru-RU"/>
+        </w:rPr>
+        <w:t>git update-index --chmod=+x script.sh</w:t>
+      </w:r>
+    </w:p>
+    <w:p>
+      <w:pPr>
+        <w:rPr>
+          <w:lang w:val="en-US"/>
+        </w:rPr>
+      </w:pPr>
       <w:bookmarkStart w:id="0" w:name="_GoBack"/>
       <w:bookmarkEnd w:id="0"/>
+    </w:p>
+    <w:p>
+      <w:r>
+        <w:t>Task7*</w:t>
+      </w:r>
+    </w:p>
+    <w:p>
+      <w:r>
+        <w:t xml:space="preserve">Вы сделали три </w:t>
+      </w:r>
+      <w:proofErr w:type="spellStart"/>
+      <w:r>
+        <w:t>фичи</w:t>
+      </w:r>
+      <w:proofErr w:type="spellEnd"/>
+      <w:r>
+        <w:t xml:space="preserve"> в трех разных ветках.</w:t>
+      </w:r>
+    </w:p>
+    <w:p>
+      <w:r>
+        <w:t xml:space="preserve">Вы хотите объединить все эти </w:t>
+      </w:r>
+      <w:proofErr w:type="spellStart"/>
+      <w:r>
+        <w:t>фичи</w:t>
+      </w:r>
+      <w:proofErr w:type="spellEnd"/>
+      <w:r>
+        <w:t xml:space="preserve"> в одну ветку.</w:t>
+      </w:r>
+    </w:p>
+    <w:p>
+      <w:r>
+        <w:t xml:space="preserve">Находясь в ветке </w:t>
+      </w:r>
+      <w:proofErr w:type="spellStart"/>
+      <w:r>
+        <w:rPr>
+          <w:lang w:val="en-US"/>
+        </w:rPr>
+        <w:t>Contol</w:t>
+      </w:r>
+      <w:proofErr w:type="spellEnd"/>
+      <w:r>
+        <w:t>-</w:t>
+      </w:r>
+      <w:r>
+        <w:rPr>
+          <w:lang w:val="en-US"/>
+        </w:rPr>
+        <w:t>GIT</w:t>
+      </w:r>
+      <w:r>
+        <w:t xml:space="preserve"> </w:t>
+      </w:r>
+      <w:r>
+        <w:t xml:space="preserve">делаем </w:t>
+      </w:r>
+    </w:p>
+    <w:p>
+      <w:proofErr w:type="spellStart"/>
+      <w:proofErr w:type="gramStart"/>
+      <w:r>
+        <w:rPr>
+          <w:lang w:val="en-US"/>
+        </w:rPr>
+        <w:t>g</w:t>
+      </w:r>
+      <w:r>
+        <w:rPr>
+          <w:lang w:val="en-US"/>
+        </w:rPr>
+        <w:t>it</w:t>
+      </w:r>
+      <w:proofErr w:type="spellEnd"/>
+      <w:proofErr w:type="gramEnd"/>
+      <w:r>
+        <w:t xml:space="preserve"> </w:t>
+      </w:r>
+      <w:r>
+        <w:rPr>
+          <w:lang w:val="en-US"/>
+        </w:rPr>
+        <w:t>rebase</w:t>
+      </w:r>
+      <w:r>
+        <w:t xml:space="preserve"> </w:t>
+      </w:r>
+      <w:r>
+        <w:rPr>
+          <w:lang w:val="en-US"/>
+        </w:rPr>
+        <w:t>change</w:t>
+      </w:r>
+      <w:r>
+        <w:t>-</w:t>
+      </w:r>
+      <w:r>
+        <w:rPr>
+          <w:lang w:val="en-US"/>
+        </w:rPr>
+        <w:t>branch</w:t>
+      </w:r>
+      <w:r>
+        <w:t>-</w:t>
+      </w:r>
+      <w:r>
+        <w:rPr>
+          <w:lang w:val="en-US"/>
+        </w:rPr>
+        <w:t>history</w:t>
+      </w:r>
+    </w:p>
+    <w:p>
+      <w:r>
+        <w:t xml:space="preserve">Затем переключаемся на ветку </w:t>
+      </w:r>
+      <w:proofErr w:type="spellStart"/>
+      <w:r>
+        <w:t>hot-bugfix</w:t>
+      </w:r>
+      <w:proofErr w:type="spellEnd"/>
+      <w:r>
+        <w:t xml:space="preserve"> и делаем </w:t>
+      </w:r>
+    </w:p>
+    <w:p>
+      <w:proofErr w:type="spellStart"/>
+      <w:proofErr w:type="gramStart"/>
+      <w:r>
+        <w:rPr>
+          <w:lang w:val="en-US"/>
+        </w:rPr>
+        <w:t>git</w:t>
+      </w:r>
+      <w:proofErr w:type="spellEnd"/>
+      <w:proofErr w:type="gramEnd"/>
+      <w:r>
+        <w:t xml:space="preserve"> </w:t>
+      </w:r>
+      <w:r>
+        <w:rPr>
+          <w:lang w:val="en-US"/>
+        </w:rPr>
+        <w:t>rebase</w:t>
+      </w:r>
+      <w:r>
+        <w:t xml:space="preserve"> </w:t>
+      </w:r>
+      <w:proofErr w:type="spellStart"/>
+      <w:r>
+        <w:rPr>
+          <w:lang w:val="en-US"/>
+        </w:rPr>
+        <w:t>Contol</w:t>
+      </w:r>
+      <w:proofErr w:type="spellEnd"/>
+      <w:r>
+        <w:t>-</w:t>
+      </w:r>
+      <w:r>
+        <w:rPr>
+          <w:lang w:val="en-US"/>
+        </w:rPr>
+        <w:t>GIT</w:t>
+      </w:r>
+    </w:p>
+    <w:p>
+      <w:r>
+        <w:t xml:space="preserve">Затем переключаемся на ветку </w:t>
+      </w:r>
+      <w:proofErr w:type="spellStart"/>
+      <w:r>
+        <w:rPr>
+          <w:lang w:val="en-US"/>
+        </w:rPr>
+        <w:t>Contol</w:t>
+      </w:r>
+      <w:proofErr w:type="spellEnd"/>
+      <w:r>
+        <w:t>-</w:t>
+      </w:r>
+      <w:proofErr w:type="gramStart"/>
+      <w:r>
+        <w:rPr>
+          <w:lang w:val="en-US"/>
+        </w:rPr>
+        <w:t>GIT</w:t>
+      </w:r>
+      <w:r>
+        <w:t xml:space="preserve"> </w:t>
+      </w:r>
+      <w:r>
+        <w:t xml:space="preserve"> </w:t>
+      </w:r>
+      <w:r>
+        <w:t>и</w:t>
+      </w:r>
+      <w:proofErr w:type="gramEnd"/>
+      <w:r>
+        <w:t xml:space="preserve"> делаем </w:t>
+      </w:r>
+    </w:p>
+    <w:p>
+      <w:proofErr w:type="spellStart"/>
+      <w:proofErr w:type="gramStart"/>
+      <w:r>
+        <w:rPr>
+          <w:lang w:val="en-US"/>
+        </w:rPr>
+        <w:t>git</w:t>
+      </w:r>
+      <w:proofErr w:type="spellEnd"/>
+      <w:proofErr w:type="gramEnd"/>
+      <w:r>
+        <w:t xml:space="preserve"> </w:t>
+      </w:r>
+      <w:r>
+        <w:rPr>
+          <w:lang w:val="en-US"/>
+        </w:rPr>
+        <w:t>rebase</w:t>
+      </w:r>
+      <w:r>
+        <w:t xml:space="preserve"> </w:t>
+      </w:r>
+      <w:proofErr w:type="spellStart"/>
+      <w:r>
+        <w:t>hot-bugfix</w:t>
+      </w:r>
+      <w:proofErr w:type="spellEnd"/>
+    </w:p>
+    <w:p>
+      <w:r>
+        <w:t xml:space="preserve">и теперь в ветке </w:t>
+      </w:r>
+      <w:proofErr w:type="spellStart"/>
+      <w:r>
+        <w:rPr>
+          <w:lang w:val="en-US"/>
+        </w:rPr>
+        <w:t>Contol</w:t>
+      </w:r>
+      <w:proofErr w:type="spellEnd"/>
+      <w:r>
+        <w:t>-</w:t>
+      </w:r>
+      <w:r>
+        <w:rPr>
+          <w:lang w:val="en-US"/>
+        </w:rPr>
+        <w:t>GIT</w:t>
+      </w:r>
+      <w:r>
+        <w:t xml:space="preserve"> все три </w:t>
+      </w:r>
+      <w:proofErr w:type="spellStart"/>
+      <w:r>
+        <w:t>фичи</w:t>
+      </w:r>
+      <w:proofErr w:type="spellEnd"/>
     </w:p>
     <w:p/>
     <w:p/>
@@ -2140,6 +2283,69 @@
     <w:semiHidden/>
     <w:unhideWhenUsed/>
   </w:style>
+  <w:style w:type="paragraph" w:styleId="HTML">
+    <w:name w:val="HTML Preformatted"/>
+    <w:basedOn w:val="a"/>
+    <w:link w:val="HTML0"/>
+    <w:uiPriority w:val="99"/>
+    <w:semiHidden/>
+    <w:unhideWhenUsed/>
+    <w:rsid w:val="00257AED"/>
+    <w:pPr>
+      <w:tabs>
+        <w:tab w:val="left" w:pos="916"/>
+        <w:tab w:val="left" w:pos="1832"/>
+        <w:tab w:val="left" w:pos="2748"/>
+        <w:tab w:val="left" w:pos="3664"/>
+        <w:tab w:val="left" w:pos="4580"/>
+        <w:tab w:val="left" w:pos="5496"/>
+        <w:tab w:val="left" w:pos="6412"/>
+        <w:tab w:val="left" w:pos="7328"/>
+        <w:tab w:val="left" w:pos="8244"/>
+        <w:tab w:val="left" w:pos="9160"/>
+        <w:tab w:val="left" w:pos="10076"/>
+        <w:tab w:val="left" w:pos="10992"/>
+        <w:tab w:val="left" w:pos="11908"/>
+        <w:tab w:val="left" w:pos="12824"/>
+        <w:tab w:val="left" w:pos="13740"/>
+        <w:tab w:val="left" w:pos="14656"/>
+      </w:tabs>
+      <w:spacing w:after="0" w:line="240" w:lineRule="auto"/>
+    </w:pPr>
+    <w:rPr>
+      <w:rFonts w:ascii="Courier New" w:eastAsia="Times New Roman" w:hAnsi="Courier New" w:cs="Courier New"/>
+      <w:sz w:val="20"/>
+      <w:szCs w:val="20"/>
+      <w:lang w:eastAsia="ru-RU"/>
+    </w:rPr>
+  </w:style>
+  <w:style w:type="character" w:customStyle="1" w:styleId="HTML0">
+    <w:name w:val="Стандартный HTML Знак"/>
+    <w:basedOn w:val="a0"/>
+    <w:link w:val="HTML"/>
+    <w:uiPriority w:val="99"/>
+    <w:semiHidden/>
+    <w:rsid w:val="00257AED"/>
+    <w:rPr>
+      <w:rFonts w:ascii="Courier New" w:eastAsia="Times New Roman" w:hAnsi="Courier New" w:cs="Courier New"/>
+      <w:sz w:val="20"/>
+      <w:szCs w:val="20"/>
+      <w:lang w:eastAsia="ru-RU"/>
+    </w:rPr>
+  </w:style>
+  <w:style w:type="character" w:styleId="HTML1">
+    <w:name w:val="HTML Code"/>
+    <w:basedOn w:val="a0"/>
+    <w:uiPriority w:val="99"/>
+    <w:semiHidden/>
+    <w:unhideWhenUsed/>
+    <w:rsid w:val="00257AED"/>
+    <w:rPr>
+      <w:rFonts w:ascii="Courier New" w:eastAsia="Times New Roman" w:hAnsi="Courier New" w:cs="Courier New"/>
+      <w:sz w:val="20"/>
+      <w:szCs w:val="20"/>
+    </w:rPr>
+  </w:style>
 </w:styles>
 </file>
 

</xml_diff>